<commit_message>
dodanie mozliwosci wyswietlania wygenerowanego pliku pdf
</commit_message>
<xml_diff>
--- a/generator_schematow_SVC/schemat.docx
+++ b/generator_schematow_SVC/schemat.docx
@@ -4,14 +4,14 @@
   <w:body>
     <w:p>
       <w:r>
-        <w:t>To jest obrazek:</w:t>
+        <w:t>Schemat urządzenia SVC:</w:t>
       </w:r>
     </w:p>
     <w:p>
       <w:r>
         <w:drawing>
           <wp:inline xmlns:a="http://schemas.openxmlformats.org/drawingml/2006/main" xmlns:pic="http://schemas.openxmlformats.org/drawingml/2006/picture">
-            <wp:extent cx="3657600" cy="3120095"/>
+            <wp:extent cx="7052310" cy="5077711"/>
             <wp:docPr id="1" name="Picture 1"/>
             <wp:cNvGraphicFramePr>
               <a:graphicFrameLocks noChangeAspect="1"/>
@@ -32,7 +32,7 @@
                   <pic:spPr>
                     <a:xfrm>
                       <a:off x="0" y="0"/>
-                      <a:ext cx="3657600" cy="3120095"/>
+                      <a:ext cx="7052310" cy="5077711"/>
                     </a:xfrm>
                     <a:prstGeom prst="rect"/>
                   </pic:spPr>
@@ -45,7 +45,7 @@
     </w:p>
     <w:sectPr>
       <w:pgSz w:w="12240" w:h="15840"/>
-      <w:pgMar w:top="1440" w:right="1800" w:bottom="1440" w:left="1800" w:header="720" w:footer="720" w:gutter="0"/>
+      <w:pgMar w:top="567" w:right="567" w:bottom="567" w:left="567" w:header="720" w:footer="720" w:gutter="0"/>
       <w:cols w:space="720"/>
       <w:docGrid w:linePitch="360"/>
     </w:sectPr>

</xml_diff>

<commit_message>
dodanie tooltip do przyciskow
</commit_message>
<xml_diff>
--- a/generator_schematow_SVC/schemat.docx
+++ b/generator_schematow_SVC/schemat.docx
@@ -11,7 +11,7 @@
       <w:r>
         <w:drawing>
           <wp:inline xmlns:a="http://schemas.openxmlformats.org/drawingml/2006/main" xmlns:pic="http://schemas.openxmlformats.org/drawingml/2006/picture">
-            <wp:extent cx="7052310" cy="5077711"/>
+            <wp:extent cx="7052310" cy="6015934"/>
             <wp:docPr id="1" name="Picture 1"/>
             <wp:cNvGraphicFramePr>
               <a:graphicFrameLocks noChangeAspect="1"/>
@@ -32,7 +32,7 @@
                   <pic:spPr>
                     <a:xfrm>
                       <a:off x="0" y="0"/>
-                      <a:ext cx="7052310" cy="5077711"/>
+                      <a:ext cx="7052310" cy="6015934"/>
                     </a:xfrm>
                     <a:prstGeom prst="rect"/>
                   </pic:spPr>

</xml_diff>

<commit_message>
poprawki przy wyswietlaniu GUI dla SVC
</commit_message>
<xml_diff>
--- a/generator_schematow_SVC/schemat.docx
+++ b/generator_schematow_SVC/schemat.docx
@@ -11,7 +11,7 @@
       <w:r>
         <w:drawing>
           <wp:inline xmlns:a="http://schemas.openxmlformats.org/drawingml/2006/main" xmlns:pic="http://schemas.openxmlformats.org/drawingml/2006/picture">
-            <wp:extent cx="7052310" cy="6015934"/>
+            <wp:extent cx="7052310" cy="5077711"/>
             <wp:docPr id="1" name="Picture 1"/>
             <wp:cNvGraphicFramePr>
               <a:graphicFrameLocks noChangeAspect="1"/>
@@ -32,7 +32,7 @@
                   <pic:spPr>
                     <a:xfrm>
                       <a:off x="0" y="0"/>
-                      <a:ext cx="7052310" cy="6015934"/>
+                      <a:ext cx="7052310" cy="5077711"/>
                     </a:xfrm>
                     <a:prstGeom prst="rect"/>
                   </pic:spPr>

</xml_diff>

<commit_message>
dodanie grafik do tooltip , dodanie grafiki podczas generowania plikow - w SVC
</commit_message>
<xml_diff>
--- a/generator_schematow_SVC/schemat.docx
+++ b/generator_schematow_SVC/schemat.docx
@@ -11,7 +11,7 @@
       <w:r>
         <w:drawing>
           <wp:inline xmlns:a="http://schemas.openxmlformats.org/drawingml/2006/main" xmlns:pic="http://schemas.openxmlformats.org/drawingml/2006/picture">
-            <wp:extent cx="7052310" cy="5077711"/>
+            <wp:extent cx="7052310" cy="6015934"/>
             <wp:docPr id="1" name="Picture 1"/>
             <wp:cNvGraphicFramePr>
               <a:graphicFrameLocks noChangeAspect="1"/>
@@ -32,7 +32,7 @@
                   <pic:spPr>
                     <a:xfrm>
                       <a:off x="0" y="0"/>
-                      <a:ext cx="7052310" cy="5077711"/>
+                      <a:ext cx="7052310" cy="6015934"/>
                     </a:xfrm>
                     <a:prstGeom prst="rect"/>
                   </pic:spPr>

</xml_diff>

<commit_message>
usprawnienia i tooltipy w SVC generowanie
</commit_message>
<xml_diff>
--- a/generator_schematow_SVC/schemat.docx
+++ b/generator_schematow_SVC/schemat.docx
@@ -11,7 +11,7 @@
       <w:r>
         <w:drawing>
           <wp:inline xmlns:a="http://schemas.openxmlformats.org/drawingml/2006/main" xmlns:pic="http://schemas.openxmlformats.org/drawingml/2006/picture">
-            <wp:extent cx="7052310" cy="5077711"/>
+            <wp:extent cx="7052310" cy="6015934"/>
             <wp:docPr id="1" name="Picture 1"/>
             <wp:cNvGraphicFramePr>
               <a:graphicFrameLocks noChangeAspect="1"/>
@@ -32,7 +32,7 @@
                   <pic:spPr>
                     <a:xfrm>
                       <a:off x="0" y="0"/>
-                      <a:ext cx="7052310" cy="5077711"/>
+                      <a:ext cx="7052310" cy="6015934"/>
                     </a:xfrm>
                     <a:prstGeom prst="rect"/>
                   </pic:spPr>

</xml_diff>

<commit_message>
dodanie plik bat do uruchamiania z poziomu windows - generatora SVC, dodanie Legendy w generowanych plikach pdf, docx, dodanie sprawdzania mozliwosci uruchamiania przegladarki pdf z argumentem 1 - jezeli zostal wygenerowany schemat, dodanie informacji o nieprawidlowych wartosciach dla dlawikow podpietych do lacznika tyrystorowego
</commit_message>
<xml_diff>
--- a/generator_schematow_SVC/schemat.docx
+++ b/generator_schematow_SVC/schemat.docx
@@ -11,7 +11,7 @@
       <w:r>
         <w:drawing>
           <wp:inline xmlns:a="http://schemas.openxmlformats.org/drawingml/2006/main" xmlns:pic="http://schemas.openxmlformats.org/drawingml/2006/picture">
-            <wp:extent cx="7052310" cy="6015934"/>
+            <wp:extent cx="7052310" cy="4056988"/>
             <wp:docPr id="1" name="Picture 1"/>
             <wp:cNvGraphicFramePr>
               <a:graphicFrameLocks noChangeAspect="1"/>
@@ -32,7 +32,7 @@
                   <pic:spPr>
                     <a:xfrm>
                       <a:off x="0" y="0"/>
-                      <a:ext cx="7052310" cy="6015934"/>
+                      <a:ext cx="7052310" cy="4056988"/>
                     </a:xfrm>
                     <a:prstGeom prst="rect"/>
                   </pic:spPr>
@@ -41,6 +41,36 @@
             </a:graphic>
           </wp:inline>
         </w:drawing>
+      </w:r>
+    </w:p>
+    <w:p>
+      <w:r>
+        <w:t>Legenda:</w:t>
+        <w:br/>
+      </w:r>
+      <w:r>
+        <w:t>Q1 - dławik 1 fazowy, moc -1 kVAr</w:t>
+        <w:br/>
+      </w:r>
+      <w:r>
+        <w:t>Q2 - dławik 1 fazowy, moc -1 kVAr</w:t>
+        <w:br/>
+      </w:r>
+      <w:r>
+        <w:t>Q3 - dławik 1 fazowy, moc -1 kVAr</w:t>
+        <w:br/>
+      </w:r>
+      <w:r>
+        <w:t>Łącznik tyrystorowy o mocy 5 kVAr</w:t>
+        <w:br/>
+      </w:r>
+      <w:r>
+        <w:t>Sterownik z funkcją SVC</w:t>
+        <w:br/>
+      </w:r>
+      <w:r>
+        <w:t>Wentylator 230V 0.12A, załączany termostatem KTS 011</w:t>
+        <w:br/>
       </w:r>
     </w:p>
     <w:sectPr>

</xml_diff>

<commit_message>
prace nad programem do zalaczania wszystkich generatorow schematow
</commit_message>
<xml_diff>
--- a/generator_schematow_SVC/schemat.docx
+++ b/generator_schematow_SVC/schemat.docx
@@ -11,7 +11,7 @@
       <w:r>
         <w:drawing>
           <wp:inline xmlns:a="http://schemas.openxmlformats.org/drawingml/2006/main" xmlns:pic="http://schemas.openxmlformats.org/drawingml/2006/picture">
-            <wp:extent cx="7052310" cy="4056988"/>
+            <wp:extent cx="7052310" cy="5077711"/>
             <wp:docPr id="1" name="Picture 1"/>
             <wp:cNvGraphicFramePr>
               <a:graphicFrameLocks noChangeAspect="1"/>
@@ -32,7 +32,7 @@
                   <pic:spPr>
                     <a:xfrm>
                       <a:off x="0" y="0"/>
-                      <a:ext cx="7052310" cy="4056988"/>
+                      <a:ext cx="7052310" cy="5077711"/>
                     </a:xfrm>
                     <a:prstGeom prst="rect"/>
                   </pic:spPr>
@@ -58,6 +58,30 @@
       </w:r>
       <w:r>
         <w:t>Q3 - dławik 1 fazowy, moc -1 kVAr</w:t>
+        <w:br/>
+      </w:r>
+      <w:r>
+        <w:t>Q4 - dławik 1 fazowy, moc -1 kVAr</w:t>
+        <w:br/>
+      </w:r>
+      <w:r>
+        <w:t>Q5 - dławik 1 fazowy, moc -1 kVAr</w:t>
+        <w:br/>
+      </w:r>
+      <w:r>
+        <w:t>Q6 - dławik 1 fazowy, moc -1 kVAr</w:t>
+        <w:br/>
+      </w:r>
+      <w:r>
+        <w:t>Q7 - dławik 1 fazowy, moc -1 kVAr</w:t>
+        <w:br/>
+      </w:r>
+      <w:r>
+        <w:t>Q8 - dławik 1 fazowy, moc -1 kVAr</w:t>
+        <w:br/>
+      </w:r>
+      <w:r>
+        <w:t>Q9 - dławik 1 fazowy, moc -1 kVAr</w:t>
         <w:br/>
       </w:r>
       <w:r>

</xml_diff>

<commit_message>
prace nad generatorem schematow jednokreskowych
</commit_message>
<xml_diff>
--- a/generator_schematow_SVC/schemat.docx
+++ b/generator_schematow_SVC/schemat.docx
@@ -11,7 +11,7 @@
       <w:r>
         <w:drawing>
           <wp:inline xmlns:a="http://schemas.openxmlformats.org/drawingml/2006/main" xmlns:pic="http://schemas.openxmlformats.org/drawingml/2006/picture">
-            <wp:extent cx="7052310" cy="5077711"/>
+            <wp:extent cx="7052310" cy="6015934"/>
             <wp:docPr id="1" name="Picture 1"/>
             <wp:cNvGraphicFramePr>
               <a:graphicFrameLocks noChangeAspect="1"/>
@@ -32,7 +32,7 @@
                   <pic:spPr>
                     <a:xfrm>
                       <a:off x="0" y="0"/>
-                      <a:ext cx="7052310" cy="5077711"/>
+                      <a:ext cx="7052310" cy="6015934"/>
                     </a:xfrm>
                     <a:prstGeom prst="rect"/>
                   </pic:spPr>
@@ -49,15 +49,15 @@
         <w:br/>
       </w:r>
       <w:r>
-        <w:t>Q1 - dławik 1 fazowy, moc -1 kVAr</w:t>
+        <w:t>Q1 - dławik 1 fazowy, moc -3 kVAr</w:t>
         <w:br/>
       </w:r>
       <w:r>
-        <w:t>Q2 - dławik 1 fazowy, moc -1 kVAr</w:t>
+        <w:t>Q2 - dławik 1 fazowy, moc -3 kVAr</w:t>
         <w:br/>
       </w:r>
       <w:r>
-        <w:t>Q3 - dławik 1 fazowy, moc -1 kVAr</w:t>
+        <w:t>Q3 - dławik 1 fazowy, moc -3 kVAr</w:t>
         <w:br/>
       </w:r>
       <w:r>
@@ -69,23 +69,11 @@
         <w:br/>
       </w:r>
       <w:r>
-        <w:t>Q6 - dławik 1 fazowy, moc -1 kVAr</w:t>
+        <w:t>Q6 - kondensator 1 fazowy, moc 3 kVAr</w:t>
         <w:br/>
       </w:r>
       <w:r>
-        <w:t>Q7 - dławik 1 fazowy, moc -1 kVAr</w:t>
-        <w:br/>
-      </w:r>
-      <w:r>
-        <w:t>Q8 - dławik 1 fazowy, moc -1 kVAr</w:t>
-        <w:br/>
-      </w:r>
-      <w:r>
-        <w:t>Q9 - dławik 1 fazowy, moc -1 kVAr</w:t>
-        <w:br/>
-      </w:r>
-      <w:r>
-        <w:t>Łącznik tyrystorowy o mocy 5 kVAr</w:t>
+        <w:t>Łącznik tyrystorowy o mocy 10 kVAr</w:t>
         <w:br/>
       </w:r>
       <w:r>

</xml_diff>

<commit_message>
prace nad porgramem glownym
</commit_message>
<xml_diff>
--- a/generator_schematow_SVC/schemat.docx
+++ b/generator_schematow_SVC/schemat.docx
@@ -49,27 +49,27 @@
         <w:br/>
       </w:r>
       <w:r>
-        <w:t>Q1 - dławik 1 fazowy, moc -3 kVAr</w:t>
+        <w:t>Q1 - dławik 1 fazowy, moc -3.3 kVAr</w:t>
         <w:br/>
       </w:r>
       <w:r>
-        <w:t>Q2 - dławik 1 fazowy, moc -3 kVAr</w:t>
+        <w:t>Q2 - dławik 1 fazowy, moc -3.3 kVAr</w:t>
         <w:br/>
       </w:r>
       <w:r>
-        <w:t>Q3 - dławik 1 fazowy, moc -3 kVAr</w:t>
+        <w:t>Q3 - dławik 1 fazowy, moc -3.3 kVAr</w:t>
         <w:br/>
       </w:r>
       <w:r>
-        <w:t>Q4 - dławik 1 fazowy, moc -1 kVAr</w:t>
+        <w:t>Q4 - dławik 1 fazowy, moc -0.75 kVAr</w:t>
         <w:br/>
       </w:r>
       <w:r>
-        <w:t>Q5 - dławik 1 fazowy, moc -1 kVAr</w:t>
+        <w:t>Q5 - dławik 1 fazowy, moc -1.5 kVAr</w:t>
         <w:br/>
       </w:r>
       <w:r>
-        <w:t>Q6 - dławik 1 fazowy, moc -1 kVAr</w:t>
+        <w:t>Q6 - dławik 3 fazowy, moc -1 kVAr</w:t>
         <w:br/>
       </w:r>
       <w:r>

</xml_diff>

<commit_message>
dodanie oddzielnego programu do podgladu pdf
</commit_message>
<xml_diff>
--- a/generator_schematow_SVC/schemat.docx
+++ b/generator_schematow_SVC/schemat.docx
@@ -11,7 +11,7 @@
       <w:r>
         <w:drawing>
           <wp:inline xmlns:a="http://schemas.openxmlformats.org/drawingml/2006/main" xmlns:pic="http://schemas.openxmlformats.org/drawingml/2006/picture">
-            <wp:extent cx="7052310" cy="6015934"/>
+            <wp:extent cx="7052310" cy="4056988"/>
             <wp:docPr id="1" name="Picture 1"/>
             <wp:cNvGraphicFramePr>
               <a:graphicFrameLocks noChangeAspect="1"/>
@@ -32,7 +32,7 @@
                   <pic:spPr>
                     <a:xfrm>
                       <a:off x="0" y="0"/>
-                      <a:ext cx="7052310" cy="6015934"/>
+                      <a:ext cx="7052310" cy="4056988"/>
                     </a:xfrm>
                     <a:prstGeom prst="rect"/>
                   </pic:spPr>
@@ -49,31 +49,19 @@
         <w:br/>
       </w:r>
       <w:r>
-        <w:t>Q1 - dławik 1 fazowy, moc -3.3 kVAr</w:t>
+        <w:t>Q1 - dławik 1 fazowy, moc -1 kVAr</w:t>
         <w:br/>
       </w:r>
       <w:r>
-        <w:t>Q2 - dławik 1 fazowy, moc -3.3 kVAr</w:t>
+        <w:t>Q2 - dławik 1 fazowy, moc -1 kVAr</w:t>
         <w:br/>
       </w:r>
       <w:r>
-        <w:t>Q3 - dławik 1 fazowy, moc -3.3 kVAr</w:t>
+        <w:t>Q3 - dławik 1 fazowy, moc -1 kVAr</w:t>
         <w:br/>
       </w:r>
       <w:r>
-        <w:t>Q4 - dławik 1 fazowy, moc -0.75 kVAr</w:t>
-        <w:br/>
-      </w:r>
-      <w:r>
-        <w:t>Q5 - dławik 1 fazowy, moc -1.5 kVAr</w:t>
-        <w:br/>
-      </w:r>
-      <w:r>
-        <w:t>Q6 - dławik 3 fazowy, moc -1 kVAr</w:t>
-        <w:br/>
-      </w:r>
-      <w:r>
-        <w:t>Łącznik tyrystorowy o mocy 10 kVAr</w:t>
+        <w:t>Łącznik tyrystorowy o mocy 5 kVAr</w:t>
         <w:br/>
       </w:r>
       <w:r>

</xml_diff>

<commit_message>
dodanie programu do testowania podzespołów
</commit_message>
<xml_diff>
--- a/generator_schematow_SVC/schemat.docx
+++ b/generator_schematow_SVC/schemat.docx
@@ -11,7 +11,7 @@
       <w:r>
         <w:drawing>
           <wp:inline xmlns:a="http://schemas.openxmlformats.org/drawingml/2006/main" xmlns:pic="http://schemas.openxmlformats.org/drawingml/2006/picture">
-            <wp:extent cx="7052310" cy="4056988"/>
+            <wp:extent cx="7052310" cy="5705179"/>
             <wp:docPr id="1" name="Picture 1"/>
             <wp:cNvGraphicFramePr>
               <a:graphicFrameLocks noChangeAspect="1"/>
@@ -32,7 +32,7 @@
                   <pic:spPr>
                     <a:xfrm>
                       <a:off x="0" y="0"/>
-                      <a:ext cx="7052310" cy="4056988"/>
+                      <a:ext cx="7052310" cy="5705179"/>
                     </a:xfrm>
                     <a:prstGeom prst="rect"/>
                   </pic:spPr>
@@ -49,19 +49,39 @@
         <w:br/>
       </w:r>
       <w:r>
-        <w:t>Q1 - dławik 1 fazowy, moc -1 kVAr</w:t>
+        <w:t>Q1 - dławik 1 fazowy, moc -3 kVAr</w:t>
         <w:br/>
       </w:r>
       <w:r>
-        <w:t>Q2 - dławik 1 fazowy, moc -1 kVAr</w:t>
+        <w:t>Q2 - dławik 1 fazowy, moc -3 kVAr</w:t>
         <w:br/>
       </w:r>
       <w:r>
-        <w:t>Q3 - dławik 1 fazowy, moc -1 kVAr</w:t>
+        <w:t>Q3 - dławik 1 fazowy, moc -3 kVAr</w:t>
         <w:br/>
       </w:r>
       <w:r>
-        <w:t>Łącznik tyrystorowy o mocy 5 kVAr</w:t>
+        <w:t>Q4 - dławik 1 fazowy, moc -1 kVAr</w:t>
+        <w:br/>
+      </w:r>
+      <w:r>
+        <w:t>Q5 - dławik 1 fazowy, moc -2 kVAr</w:t>
+        <w:br/>
+      </w:r>
+      <w:r>
+        <w:t>Q6 - dławik 1 fazowy, moc -4 kVAr</w:t>
+        <w:br/>
+      </w:r>
+      <w:r>
+        <w:t>Q7 - kondensator 3 fazowy, moc 1 kVAr</w:t>
+        <w:br/>
+      </w:r>
+      <w:r>
+        <w:t>Q8 - kondensator 3 fazowy, moc 1 kVAr</w:t>
+        <w:br/>
+      </w:r>
+      <w:r>
+        <w:t>Łącznik tyrystorowy o mocy 10 kVAr</w:t>
         <w:br/>
       </w:r>
       <w:r>

</xml_diff>